<commit_message>
zapoceo deo sa OTT
</commit_message>
<xml_diff>
--- a/Seminarski_TV.docx
+++ b/Seminarski_TV.docx
@@ -3021,6 +3021,12 @@
               </w:rPr>
               <w:t>Protokol za kontrolu transporta</w:t>
             </w:r>
+            <w:r>
+              <w:rPr>
+                <w:lang w:val="sr-Latn-CS"/>
+              </w:rPr>
+              <w:t xml:space="preserve"> paketa</w:t>
+            </w:r>
           </w:p>
         </w:tc>
       </w:tr>
@@ -4070,8 +4076,6 @@
             </w:pPr>
           </w:p>
         </w:tc>
-        <w:bookmarkStart w:id="0" w:name="_GoBack"/>
-        <w:bookmarkEnd w:id="0"/>
       </w:tr>
       <w:tr>
         <w:tc>
@@ -4295,6 +4299,12 @@
                 <w:lang w:val="sr-Latn-CS"/>
               </w:rPr>
             </w:pPr>
+            <w:r>
+              <w:rPr>
+                <w:lang w:val="sr-Latn-CS"/>
+              </w:rPr>
+              <w:t>Slika 4.1.</w:t>
+            </w:r>
           </w:p>
         </w:tc>
         <w:tc>
@@ -4308,6 +4318,12 @@
                 <w:lang w:val="sr-Latn-CS"/>
               </w:rPr>
             </w:pPr>
+            <w:r>
+              <w:rPr>
+                <w:lang w:val="sr-Latn-CS"/>
+              </w:rPr>
+              <w:t>Klasifikacija OTT servisa</w:t>
+            </w:r>
           </w:p>
         </w:tc>
         <w:tc>
@@ -6369,7 +6385,19 @@
         <w:rPr>
           <w:lang w:val="sr-Latn-CS"/>
         </w:rPr>
-        <w:t xml:space="preserve">). Težnja proizvođača opreme bila je da što uspešnije isprate promene na domenu broadcasting tehnologija, tako da mnogo vremena nije posvećeno istraživanju kvaliteta opreme već je masovnom proizvodnjom ovaj aspekt stavljen u drugi plan. </w:t>
+        <w:t>). Težnja proizvođača opreme bila je da što uspešnije isprate promene na domenu broadcasting tehnologija, tako da mnogo vremena nije posveć</w:t>
+      </w:r>
+      <w:r>
+        <w:rPr>
+          <w:lang w:val="sr-Latn-CS"/>
+        </w:rPr>
+        <w:t>iva</w:t>
+      </w:r>
+      <w:r>
+        <w:rPr>
+          <w:lang w:val="sr-Latn-CS"/>
+        </w:rPr>
+        <w:t xml:space="preserve">no istraživanju kvaliteta opreme već je masovnom proizvodnjom ovaj aspekt stavljen u drugi plan. </w:t>
       </w:r>
       <w:r>
         <w:rPr>
@@ -6591,7 +6619,19 @@
         <w:rPr>
           <w:lang w:val="sr-Latn-CS"/>
         </w:rPr>
-        <w:t>na osnovu načina prenosa (transpora) signala kao i na osnovu mnogih drugih parametara.</w:t>
+        <w:t>na osnovu načina prenosa (transpor</w:t>
+      </w:r>
+      <w:r>
+        <w:rPr>
+          <w:lang w:val="sr-Latn-CS"/>
+        </w:rPr>
+        <w:t>t</w:t>
+      </w:r>
+      <w:r>
+        <w:rPr>
+          <w:lang w:val="sr-Latn-CS"/>
+        </w:rPr>
+        <w:t>a) signala kao i na osnovu mnogih drugih parametara.</w:t>
       </w:r>
     </w:p>
     <w:p>
@@ -7074,6 +7114,7 @@
         <w:tabs>
           <w:tab w:val="left" w:pos="720"/>
         </w:tabs>
+        <w:spacing w:before="240"/>
         <w:jc w:val="center"/>
         <w:rPr>
           <w:lang w:val="sr-Latn-CS"/>
@@ -7338,6 +7379,7 @@
         <w:tabs>
           <w:tab w:val="left" w:pos="720"/>
         </w:tabs>
+        <w:spacing w:before="120"/>
         <w:jc w:val="center"/>
         <w:rPr>
           <w:lang w:val="sr-Latn-CS"/>
@@ -7429,7 +7471,19 @@
         <w:rPr>
           <w:lang w:val="sr-Latn-CS"/>
         </w:rPr>
-        <w:t xml:space="preserve">kablovskog metoda prenosa broadcasting signala (bilo DVB-C/C2 standardom ili IPTV standardom) uočavamo da je razlog ovakvog prenosa upravo interkonektivnost nekoliko sistema (broadcasting + internet ili broadcasting + fiksna telefonija). Ovakav način udruživanja više sistema za prenos i distribuciju sadržaja kroz isti kanal ima višestruke benefite po krajnjeg korisnika po pitanju same mrežne infrastrukture, kompatibilnosti krajnjih uređaja kao i po pitanju plaćanja provajderu ovih servisa (korisnik prima </w:t>
+        <w:t xml:space="preserve">kablovskog metoda prenosa broadcasting signala (bilo DVB-C/C2 standardom ili IPTV standardom) uočavamo da je razlog ovakvog prenosa upravo interkonektivnost nekoliko sistema (broadcasting + internet ili broadcasting + fiksna telefonija). Ovakav način udruživanja više sistema za prenos i distribuciju sadržaja kroz isti kanal ima višestruke benefite po krajnjeg korisnika po pitanju same mrežne infrastrukture, kompatibilnosti krajnjih uređaja kao i po pitanju plaćanja </w:t>
+      </w:r>
+      <w:r>
+        <w:rPr>
+          <w:lang w:val="sr-Latn-CS"/>
+        </w:rPr>
+        <w:t>dobavljaču</w:t>
+      </w:r>
+      <w:r>
+        <w:rPr>
+          <w:lang w:val="sr-Latn-CS"/>
+        </w:rPr>
+        <w:t xml:space="preserve"> ovih servisa (korisnik prima </w:t>
       </w:r>
       <w:r>
         <w:rPr>
@@ -7582,15 +7636,9 @@
         <w:rPr>
           <w:lang w:val="sr-Latn-RS"/>
         </w:rPr>
+        <w:lastRenderedPageBreak/>
         <w:tab/>
-        <w:t xml:space="preserve">Na ovaj način emiterima sadržaja stavlja se do znanja da njihov sadržaj mora biti u skladu sa normama koje donosi zakonodavno telo u datoj državi i da će za svako kršenje ovih normi biti </w:t>
-      </w:r>
-      <w:r>
-        <w:rPr>
-          <w:lang w:val="sr-Latn-RS"/>
-        </w:rPr>
-        <w:lastRenderedPageBreak/>
-        <w:t>sankcionisani. Ono što karakteriše kontrolisane broadcasting servise i što je veoma bitna stvar jeste činjenica da u slučaju oglušivanja o odredbe zakona</w:t>
+        <w:t>Na ovaj način emiterima sadržaja stavlja se do znanja da njihov sadržaj mora biti u skladu sa normama koje donosi zakonodavno telo u datoj državi i da će za svako kršenje ovih normi biti sankcionisani. Ono što karakteriše kontrolisane broadcasting servise i što je veoma bitna stvar jeste činjenica da u slučaju oglušivanja o odredbe zakona</w:t>
       </w:r>
       <w:r>
         <w:rPr>
@@ -7684,6 +7732,12 @@
         </w:rPr>
         <w:t>Emiteri televizijskog sadržaja (TV stanice / TV kuće</w:t>
       </w:r>
+      <w:r>
+        <w:rPr>
+          <w:lang w:val="sr-Latn-RS"/>
+        </w:rPr>
+        <w:t>)</w:t>
+      </w:r>
     </w:p>
     <w:p>
       <w:pPr>
@@ -7734,7 +7788,19 @@
         <w:rPr>
           <w:lang w:val="sr-Latn-RS"/>
         </w:rPr>
-        <w:t xml:space="preserve">ju kontrole medijskog sadržaja. Regulatorno telo za kontrolu je </w:t>
+        <w:t>ju kontrole medijskog sadržaja. Regulatorno telo za kontrolu</w:t>
+      </w:r>
+      <w:r>
+        <w:rPr>
+          <w:lang w:val="sr-Latn-RS"/>
+        </w:rPr>
+        <w:t xml:space="preserve"> sadržaja</w:t>
+      </w:r>
+      <w:r>
+        <w:rPr>
+          <w:lang w:val="sr-Latn-RS"/>
+        </w:rPr>
+        <w:t xml:space="preserve"> je </w:t>
       </w:r>
       <w:r>
         <w:rPr>
@@ -8551,6 +8617,7 @@
         <w:rPr>
           <w:lang w:val="sr-Latn-RS"/>
         </w:rPr>
+        <w:lastRenderedPageBreak/>
         <w:t>RTS 1</w:t>
       </w:r>
     </w:p>
@@ -8676,8 +8743,8 @@
         </w:rPr>
         <w:drawing>
           <wp:inline distT="0" distB="0" distL="0" distR="0">
-            <wp:extent cx="5486400" cy="3200400"/>
-            <wp:effectExtent l="0" t="0" r="0" b="0"/>
+            <wp:extent cx="5288280" cy="3017520"/>
+            <wp:effectExtent l="0" t="0" r="7620" b="11430"/>
             <wp:docPr id="10" name="Chart 10"/>
             <wp:cNvGraphicFramePr/>
             <a:graphic xmlns:a="http://schemas.openxmlformats.org/drawingml/2006/main">
@@ -8834,6 +8901,9 @@
           <w:tab w:val="left" w:pos="720"/>
         </w:tabs>
         <w:jc w:val="both"/>
+        <w:rPr>
+          <w:lang w:val="sr-Latn-RS"/>
+        </w:rPr>
       </w:pPr>
       <w:r>
         <w:rPr>
@@ -8894,29 +8964,12 @@
         <w:t xml:space="preserve"> RSD</w:t>
       </w:r>
       <w:r>
-        <w:t xml:space="preserve">. </w:t>
-      </w:r>
-    </w:p>
-    <w:p>
-      <w:pPr>
-        <w:tabs>
-          <w:tab w:val="left" w:pos="720"/>
-        </w:tabs>
-        <w:jc w:val="both"/>
-      </w:pPr>
-    </w:p>
-    <w:p>
-      <w:pPr>
-        <w:tabs>
-          <w:tab w:val="left" w:pos="720"/>
-        </w:tabs>
-        <w:jc w:val="both"/>
-        <w:rPr>
-          <w:lang w:val="sr-Latn-RS"/>
-        </w:rPr>
-      </w:pPr>
-      <w:r>
-        <w:tab/>
+        <w:t>.</w:t>
+      </w:r>
+      <w:r>
+        <w:t xml:space="preserve"> </w:t>
+      </w:r>
+      <w:r>
         <w:t>Sa druge strane, jedan sekund oglašavanja po cenovniku na regionalnoj televiziji RTV (</w:t>
       </w:r>
       <w:r>
@@ -11298,6 +11351,7 @@
           <w:tab w:val="left" w:pos="720"/>
         </w:tabs>
         <w:spacing w:before="120" w:after="120"/>
+        <w:contextualSpacing/>
         <w:jc w:val="both"/>
         <w:rPr>
           <w:lang w:val="sr-Latn-RS"/>
@@ -11397,7 +11451,19 @@
         <w:rPr>
           <w:lang w:val="sr-Latn-RS"/>
         </w:rPr>
-        <w:t>Slika 3.4 – Putanja od lokalne mreže do Google Web servera</w:t>
+        <w:t>Slika 3.4 – Putanja</w:t>
+      </w:r>
+      <w:r>
+        <w:rPr>
+          <w:lang w:val="sr-Latn-RS"/>
+        </w:rPr>
+        <w:t xml:space="preserve"> paketa</w:t>
+      </w:r>
+      <w:r>
+        <w:rPr>
+          <w:lang w:val="sr-Latn-RS"/>
+        </w:rPr>
+        <w:t xml:space="preserve"> od lokalne mreže do Google Web servera</w:t>
       </w:r>
     </w:p>
     <w:p>
@@ -11415,6 +11481,13 @@
           <w:lang w:val="sr-Latn-CS"/>
         </w:rPr>
       </w:pPr>
+      <w:r>
+        <w:rPr>
+          <w:lang w:val="sr-Latn-CS"/>
+        </w:rPr>
+        <w:tab/>
+        <w:t>Na pomenutoj slici vidimo da, ukoliko želimo da učitamo običnu web stranicu u naš pregledač, informacija u proseku mora da prođe preko 10-ak rutera kako bi bila dostavljena do nas.</w:t>
+      </w:r>
     </w:p>
     <w:p>
       <w:pPr>
@@ -11431,6 +11504,68 @@
           <w:lang w:val="sr-Latn-CS"/>
         </w:rPr>
       </w:pPr>
+      <w:r>
+        <w:rPr>
+          <w:lang w:val="sr-Latn-CS"/>
+        </w:rPr>
+        <w:tab/>
+        <w:t>Treba imati u vidu da se prilikom ovog testa uređaj sa adresom 192.168.1.1 nalazi u Beogradu, a da je uređaj na kojem se nalazi Web stranica odnosno web server sa adresom 172.217.19.100 (Google-ov Web server) najverovatnije nalazi u Kaliforniji gde je i predstavništvo ove korporacije. Uzimajući u obzir razdaljinu izmeću Kalifornije i Beograda koja iznosi 7600km vazdušnom linijom, imamo da je vreme potrebno signalu da se ispropagira do Kalifornije i vrati nazad do beograda u proseku oko 0.1 sekunda, što je zaista neverovanto uzimajući u obzir kroz koje sve uređaje i na koji način informacija mora biti ispropagirana, što je jedna od osnovnih odlika zbog koje je Internet mreža postala nužnost 21. veka.</w:t>
+      </w:r>
+    </w:p>
+    <w:p>
+      <w:pPr>
+        <w:jc w:val="both"/>
+        <w:rPr>
+          <w:lang w:val="sr-Latn-CS"/>
+        </w:rPr>
+      </w:pPr>
+    </w:p>
+    <w:p>
+      <w:pPr>
+        <w:jc w:val="both"/>
+        <w:rPr>
+          <w:lang w:val="sr-Latn-CS"/>
+        </w:rPr>
+      </w:pPr>
+    </w:p>
+    <w:p>
+      <w:pPr>
+        <w:rPr>
+          <w:lang w:val="sr-Latn-CS"/>
+        </w:rPr>
+      </w:pPr>
+      <w:r>
+        <w:rPr>
+          <w:lang w:val="sr-Latn-CS"/>
+        </w:rPr>
+        <w:br w:type="page"/>
+      </w:r>
+    </w:p>
+    <w:p>
+      <w:pPr>
+        <w:pStyle w:val="ListParagraph"/>
+        <w:numPr>
+          <w:ilvl w:val="0"/>
+          <w:numId w:val="19"/>
+        </w:numPr>
+        <w:tabs>
+          <w:tab w:val="clear" w:pos="8850"/>
+        </w:tabs>
+        <w:ind w:left="6750"/>
+        <w:jc w:val="right"/>
+        <w:rPr>
+          <w:lang w:val="sr-Latn-CS"/>
+        </w:rPr>
+      </w:pPr>
+      <w:r>
+        <w:rPr>
+          <w:sz w:val="48"/>
+          <w:szCs w:val="48"/>
+          <w:lang w:val="sr-Latn-CS"/>
+        </w:rPr>
+        <w:lastRenderedPageBreak/>
+        <w:t>OTT tehnologije</w:t>
+      </w:r>
     </w:p>
     <w:p>
       <w:pPr>
@@ -11440,23 +11575,805 @@
           <w:lang w:val="sr-Latn-CS"/>
         </w:rPr>
       </w:pPr>
+    </w:p>
+    <w:p>
+      <w:pPr>
+        <w:tabs>
+          <w:tab w:val="left" w:pos="720"/>
+        </w:tabs>
+        <w:jc w:val="both"/>
+        <w:rPr>
+          <w:lang w:val="sr-Latn-RS"/>
+        </w:rPr>
+      </w:pPr>
+      <w:r>
+        <w:rPr>
+          <w:lang w:val="sr-Latn-CS"/>
+        </w:rPr>
+        <w:tab/>
+        <w:t xml:space="preserve">OTT odnosno </w:t>
+      </w:r>
+      <w:r>
+        <w:rPr>
+          <w:b/>
+          <w:i/>
+          <w:lang w:val="sr-Latn-CS"/>
+        </w:rPr>
+        <w:t xml:space="preserve">Over-The-Top </w:t>
+      </w:r>
+      <w:r>
+        <w:rPr>
+          <w:lang w:val="sr-Latn-CS"/>
+        </w:rPr>
+        <w:t xml:space="preserve">tehnologija jeste </w:t>
+      </w:r>
+      <w:r>
+        <w:rPr>
+          <w:lang w:val="sr-Latn-RS"/>
+        </w:rPr>
+        <w:t xml:space="preserve">širok i kompleksan pojam koji različiti autori definišu na različite načine. Ono što je sigurno jeste </w:t>
+      </w:r>
+      <w:r>
+        <w:rPr>
+          <w:lang w:val="sr-Latn-RS"/>
+        </w:rPr>
+        <w:t xml:space="preserve">da se pojam odnosi na danas sve popularnije servise za prenos govora, videa i </w:t>
+      </w:r>
+      <w:r>
+        <w:rPr>
+          <w:lang w:val="sr-Latn-RS"/>
+        </w:rPr>
+        <w:t>korisničkih</w:t>
+      </w:r>
+      <w:r>
+        <w:rPr>
+          <w:lang w:val="sr-Latn-RS"/>
+        </w:rPr>
+        <w:t xml:space="preserve"> podataka, a ključna stvar je da se prenos obavlja </w:t>
+      </w:r>
+      <w:r>
+        <w:rPr>
+          <w:lang w:val="sr-Latn-RS"/>
+        </w:rPr>
+        <w:t>posredstvom intrenet mreže. Možemo dati i alternativnu definicuju po kojoj su OTT servisi svi oni broadcasting servisi koji u umesto tradicionalnih kanala za prenos koriste mogućnosti koje pruža globalna internet mreža.</w:t>
+      </w:r>
+    </w:p>
+    <w:p>
+      <w:pPr>
+        <w:tabs>
+          <w:tab w:val="left" w:pos="720"/>
+        </w:tabs>
+        <w:spacing w:before="240"/>
+        <w:jc w:val="both"/>
+        <w:rPr>
+          <w:lang w:val="sr-Latn-RS"/>
+        </w:rPr>
+      </w:pPr>
+    </w:p>
+    <w:p>
+      <w:pPr>
+        <w:tabs>
+          <w:tab w:val="left" w:pos="720"/>
+        </w:tabs>
+        <w:jc w:val="both"/>
+        <w:rPr>
+          <w:lang w:val="sr-Latn-RS"/>
+        </w:rPr>
+      </w:pPr>
+      <w:r>
+        <w:rPr>
+          <w:lang w:val="sr-Latn-RS"/>
+        </w:rPr>
+        <w:tab/>
+        <w:t>Karakteristika interneta jeste da, za razliku od standard</w:t>
+      </w:r>
+      <w:r>
+        <w:rPr>
+          <w:lang w:val="sr-Latn-RS"/>
+        </w:rPr>
+        <w:t xml:space="preserve">nih tj. tradicionalnih broadcasting kanala za prenos odnosno dostavu signala (radio difuzija) internet nema regulatorno telo koje vodi računa o sadržaju koji se tim kanalom plasira. Drugim rečima, internet je </w:t>
+      </w:r>
+      <w:r>
+        <w:rPr>
+          <w:lang w:val="sr-Latn-RS"/>
+        </w:rPr>
+        <w:t xml:space="preserve">medijum slobodan za sve, gde svako ima mogućnost da plasira svoj sadržaj, a OTT </w:t>
+      </w:r>
+      <w:r>
+        <w:rPr>
+          <w:lang w:val="sr-Latn-RS"/>
+        </w:rPr>
+        <w:t xml:space="preserve">servisi </w:t>
+      </w:r>
+      <w:r>
+        <w:rPr>
+          <w:lang w:val="sr-Latn-RS"/>
+        </w:rPr>
+        <w:t>ni</w:t>
+      </w:r>
+      <w:r>
+        <w:rPr>
+          <w:lang w:val="sr-Latn-RS"/>
+        </w:rPr>
+        <w:t>su</w:t>
+      </w:r>
+      <w:r>
+        <w:rPr>
+          <w:lang w:val="sr-Latn-RS"/>
+        </w:rPr>
+        <w:t xml:space="preserve"> izuzetak tog pravila.</w:t>
+      </w:r>
+    </w:p>
+    <w:p>
+      <w:pPr>
+        <w:tabs>
+          <w:tab w:val="left" w:pos="720"/>
+        </w:tabs>
+        <w:spacing w:before="240"/>
+        <w:jc w:val="both"/>
+        <w:rPr>
+          <w:lang w:val="sr-Latn-RS"/>
+        </w:rPr>
+      </w:pPr>
+      <w:r>
+        <w:rPr>
+          <w:lang w:val="sr-Latn-RS"/>
+        </w:rPr>
+        <w:tab/>
+      </w:r>
+    </w:p>
+    <w:p>
+      <w:pPr>
+        <w:tabs>
+          <w:tab w:val="left" w:pos="720"/>
+        </w:tabs>
+        <w:spacing w:before="120"/>
+        <w:contextualSpacing/>
+        <w:jc w:val="both"/>
+        <w:rPr>
+          <w:lang w:val="sr-Latn-RS"/>
+        </w:rPr>
+      </w:pPr>
+      <w:r>
+        <w:rPr>
+          <w:lang w:val="sr-Latn-RS"/>
+        </w:rPr>
+        <w:tab/>
+      </w:r>
+      <w:r>
+        <w:rPr>
+          <w:lang w:val="sr-Latn-RS"/>
+        </w:rPr>
+        <w:t xml:space="preserve">Za razliku od Radio i Televizijskih kuća koje su u glavnom vlasnici ili zakupci infrastrukture pomoću koje dostavljaju zabavno-informativni sadržaj svom auditorijumu, internet je decentralizovan tj. nema svog vlasnika. Shodno tome, možemo reći da provajderi OTT servisa </w:t>
+      </w:r>
+      <w:r>
+        <w:rPr>
+          <w:lang w:val="sr-Latn-RS"/>
+        </w:rPr>
+        <w:t xml:space="preserve">samo koriste tu mogućnost plasiranja na internetu prilikom čega ne utiču </w:t>
+      </w:r>
+      <w:r>
+        <w:rPr>
+          <w:lang w:val="sr-Latn-RS"/>
+        </w:rPr>
+        <w:t>na</w:t>
+      </w:r>
+      <w:r>
+        <w:rPr>
+          <w:lang w:val="sr-Latn-RS"/>
+        </w:rPr>
+        <w:t xml:space="preserve"> njegovu strukturu i funkcionisanje.</w:t>
+      </w:r>
+    </w:p>
+    <w:p>
+      <w:pPr>
+        <w:tabs>
+          <w:tab w:val="left" w:pos="720"/>
+        </w:tabs>
+        <w:spacing w:before="120"/>
+        <w:contextualSpacing/>
+        <w:jc w:val="both"/>
+        <w:rPr>
+          <w:lang w:val="sr-Latn-RS"/>
+        </w:rPr>
+      </w:pPr>
+    </w:p>
+    <w:p>
+      <w:pPr>
+        <w:tabs>
+          <w:tab w:val="left" w:pos="720"/>
+        </w:tabs>
+        <w:spacing w:before="120"/>
+        <w:contextualSpacing/>
+        <w:jc w:val="both"/>
+        <w:rPr>
+          <w:lang w:val="sr-Latn-RS"/>
+        </w:rPr>
+      </w:pPr>
+      <w:r>
+        <w:rPr>
+          <w:lang w:val="sr-Latn-RS"/>
+        </w:rPr>
+        <w:tab/>
+      </w:r>
+      <w:r>
+        <w:rPr>
+          <w:lang w:val="sr-Latn-RS"/>
+        </w:rPr>
+        <w:t xml:space="preserve">Kako bi pridobili što veći broj korisnika, </w:t>
+      </w:r>
+      <w:r>
+        <w:rPr>
+          <w:lang w:val="sr-Latn-RS"/>
+        </w:rPr>
+        <w:t xml:space="preserve">provajderi </w:t>
+      </w:r>
+      <w:r>
+        <w:rPr>
+          <w:lang w:val="sr-Latn-RS"/>
+        </w:rPr>
+        <w:t>unapređuju svoje servise i čine ih pristupačnim na različitim uređajima i platformama (često se dešasava da korisnik pristupa istom servisu sa različitih uređaja po potrebi). Ta prilagodljivost i interoperabilnsot čini OTT servise jako pristupačnim i atraktivnim korisnicima</w:t>
+      </w:r>
+      <w:r>
+        <w:rPr>
+          <w:lang w:val="sr-Latn-RS"/>
+        </w:rPr>
+        <w:t>, a uz njihovu relativno nisku cenu postaju ozbiljan problem po opstanak tradicionalnih broadcasting servisa.</w:t>
+      </w:r>
+    </w:p>
+    <w:p>
+      <w:pPr>
+        <w:tabs>
+          <w:tab w:val="left" w:pos="720"/>
+        </w:tabs>
+        <w:spacing w:before="120"/>
+        <w:contextualSpacing/>
+        <w:jc w:val="both"/>
+        <w:rPr>
+          <w:lang w:val="sr-Latn-RS"/>
+        </w:rPr>
+      </w:pPr>
+    </w:p>
+    <w:p>
+      <w:pPr>
+        <w:pStyle w:val="ListParagraph"/>
+        <w:numPr>
+          <w:ilvl w:val="1"/>
+          <w:numId w:val="19"/>
+        </w:numPr>
+        <w:tabs>
+          <w:tab w:val="clear" w:pos="8850"/>
+        </w:tabs>
+        <w:spacing w:before="120"/>
+        <w:ind w:left="7560"/>
+        <w:jc w:val="right"/>
+        <w:rPr>
+          <w:i/>
+          <w:lang w:val="sr-Latn-RS"/>
+        </w:rPr>
+      </w:pPr>
+      <w:r>
+        <w:rPr>
+          <w:i/>
+          <w:sz w:val="40"/>
+          <w:lang w:val="sr-Latn-RS"/>
+        </w:rPr>
+        <w:t>Klasifikacija OTT servisa</w:t>
+      </w:r>
+    </w:p>
+    <w:p>
+      <w:pPr>
+        <w:spacing w:before="120"/>
+        <w:ind w:left="7070"/>
+        <w:jc w:val="right"/>
+        <w:rPr>
+          <w:i/>
+          <w:lang w:val="sr-Latn-RS"/>
+        </w:rPr>
+      </w:pPr>
+    </w:p>
+    <w:p>
+      <w:pPr>
+        <w:tabs>
+          <w:tab w:val="left" w:pos="720"/>
+        </w:tabs>
+        <w:spacing w:before="120"/>
+        <w:jc w:val="both"/>
+        <w:rPr>
+          <w:lang w:val="sr-Latn-RS"/>
+        </w:rPr>
+      </w:pPr>
+      <w:r>
+        <w:rPr>
+          <w:lang w:val="sr-Latn-RS"/>
+        </w:rPr>
+        <w:tab/>
+        <w:t>Ne postoji precizna podela OTT servisa, jer se često dešava da jedan servis zalazi u više domena te ga nije lako precizno razvrstati. Kao i sam internet na kome počivaju ovi servisi, i oni su se razvijali po modelu praćenja i ispitivanja tržišta, odnosno na osnovu zahteva i želja većine korisnika usluga koje servisi pružaju.</w:t>
+      </w:r>
+    </w:p>
+    <w:p>
+      <w:pPr>
+        <w:tabs>
+          <w:tab w:val="left" w:pos="720"/>
+        </w:tabs>
+        <w:spacing w:before="120"/>
+        <w:jc w:val="both"/>
+        <w:rPr>
+          <w:lang w:val="sr-Latn-RS"/>
+        </w:rPr>
+      </w:pPr>
+    </w:p>
+    <w:p>
+      <w:pPr>
+        <w:tabs>
+          <w:tab w:val="left" w:pos="720"/>
+        </w:tabs>
+        <w:spacing w:before="120"/>
+        <w:jc w:val="both"/>
+        <w:rPr>
+          <w:lang w:val="sr-Latn-RS"/>
+        </w:rPr>
+      </w:pPr>
+      <w:r>
+        <w:rPr>
+          <w:lang w:val="sr-Latn-RS"/>
+        </w:rPr>
+        <w:tab/>
+        <w:t>Samu klasifikaciju moguće je podeliti u 4 kategorije gde ćemo o svakoj govoriti u nekom od narednih sekcija. Klasifikacije o kojima govorimo prilikom definisanja OTT servisa su:</w:t>
+      </w:r>
+    </w:p>
+    <w:p>
+      <w:pPr>
+        <w:pStyle w:val="ListParagraph"/>
+        <w:numPr>
+          <w:ilvl w:val="0"/>
+          <w:numId w:val="31"/>
+        </w:numPr>
+        <w:spacing w:before="120"/>
+        <w:ind w:left="450" w:firstLine="270"/>
+        <w:jc w:val="both"/>
+        <w:rPr>
+          <w:lang w:val="sr-Latn-RS"/>
+        </w:rPr>
+      </w:pPr>
+      <w:r>
+        <w:rPr>
+          <w:lang w:val="sr-Latn-RS"/>
+        </w:rPr>
+        <w:t>Klasifikacija na osnovu</w:t>
+      </w:r>
+      <w:r>
+        <w:rPr>
+          <w:lang w:val="sr-Latn-RS"/>
+        </w:rPr>
+        <w:t xml:space="preserve"> </w:t>
+      </w:r>
+      <w:r>
+        <w:rPr>
+          <w:lang w:val="sr-Latn-RS"/>
+        </w:rPr>
+        <w:t>tipa podataka koji prenose</w:t>
+      </w:r>
+    </w:p>
+    <w:p>
+      <w:pPr>
+        <w:pStyle w:val="ListParagraph"/>
+        <w:numPr>
+          <w:ilvl w:val="0"/>
+          <w:numId w:val="31"/>
+        </w:numPr>
+        <w:spacing w:before="120"/>
+        <w:ind w:left="450" w:firstLine="270"/>
+        <w:jc w:val="both"/>
+        <w:rPr>
+          <w:lang w:val="sr-Latn-RS"/>
+        </w:rPr>
+      </w:pPr>
+      <w:r>
+        <w:rPr>
+          <w:lang w:val="sr-Latn-RS"/>
+        </w:rPr>
+        <w:t>Klasifikacija na osnovu namene servisa</w:t>
+      </w:r>
+    </w:p>
+    <w:p>
+      <w:pPr>
+        <w:pStyle w:val="ListParagraph"/>
+        <w:numPr>
+          <w:ilvl w:val="0"/>
+          <w:numId w:val="31"/>
+        </w:numPr>
+        <w:spacing w:before="120"/>
+        <w:ind w:left="450" w:firstLine="270"/>
+        <w:jc w:val="both"/>
+        <w:rPr>
+          <w:lang w:val="sr-Latn-RS"/>
+        </w:rPr>
+      </w:pPr>
+      <w:r>
+        <w:rPr>
+          <w:lang w:val="sr-Latn-RS"/>
+        </w:rPr>
+        <w:t xml:space="preserve">Klasifikacija servisa </w:t>
+      </w:r>
+      <w:r>
+        <w:rPr>
+          <w:lang w:val="sr-Latn-RS"/>
+        </w:rPr>
+        <w:t>u zavisnosti od načina na koji se naplaćuju</w:t>
+      </w:r>
+    </w:p>
+    <w:p>
+      <w:pPr>
+        <w:pStyle w:val="ListParagraph"/>
+        <w:numPr>
+          <w:ilvl w:val="0"/>
+          <w:numId w:val="31"/>
+        </w:numPr>
+        <w:spacing w:before="120"/>
+        <w:ind w:left="450" w:firstLine="270"/>
+        <w:jc w:val="both"/>
+        <w:rPr>
+          <w:lang w:val="sr-Latn-RS"/>
+        </w:rPr>
+      </w:pPr>
+      <w:r>
+        <w:rPr>
+          <w:lang w:val="sr-Latn-RS"/>
+        </w:rPr>
+        <w:t xml:space="preserve">Klasifikacija </w:t>
+      </w:r>
+      <w:r>
+        <w:rPr>
+          <w:lang w:val="sr-Latn-RS"/>
+        </w:rPr>
+        <w:t>u zavisnosti od načina na koji se pristupa servisu</w:t>
+      </w:r>
+    </w:p>
+    <w:p>
+      <w:pPr>
+        <w:spacing w:before="120"/>
+        <w:jc w:val="both"/>
+        <w:rPr>
+          <w:lang w:val="sr-Latn-RS"/>
+        </w:rPr>
+      </w:pPr>
+    </w:p>
+    <w:p>
+      <w:pPr>
+        <w:spacing w:after="120"/>
+        <w:jc w:val="center"/>
+        <w:rPr>
+          <w:lang w:val="sr-Latn-RS"/>
+        </w:rPr>
+      </w:pPr>
+      <w:r>
+        <w:rPr>
+          <w:noProof/>
+          <w:lang w:val="sr-Latn-RS"/>
+        </w:rPr>
+        <w:lastRenderedPageBreak/>
+        <w:drawing>
+          <wp:inline distT="0" distB="0" distL="0" distR="0">
+            <wp:extent cx="6332220" cy="3947160"/>
+            <wp:effectExtent l="0" t="0" r="0" b="0"/>
+            <wp:docPr id="15" name="Picture 15"/>
+            <wp:cNvGraphicFramePr>
+              <a:graphicFrameLocks xmlns:a="http://schemas.openxmlformats.org/drawingml/2006/main" noChangeAspect="1"/>
+            </wp:cNvGraphicFramePr>
+            <a:graphic xmlns:a="http://schemas.openxmlformats.org/drawingml/2006/main">
+              <a:graphicData uri="http://schemas.openxmlformats.org/drawingml/2006/picture">
+                <pic:pic xmlns:pic="http://schemas.openxmlformats.org/drawingml/2006/picture">
+                  <pic:nvPicPr>
+                    <pic:cNvPr id="15" name="podelaott.png"/>
+                    <pic:cNvPicPr/>
+                  </pic:nvPicPr>
+                  <pic:blipFill>
+                    <a:blip r:embed="rId19" cstate="print">
+                      <a:extLst>
+                        <a:ext uri="{28A0092B-C50C-407E-A947-70E740481C1C}">
+                          <a14:useLocalDpi xmlns:a14="http://schemas.microsoft.com/office/drawing/2010/main" val="0"/>
+                        </a:ext>
+                      </a:extLst>
+                    </a:blip>
+                    <a:stretch>
+                      <a:fillRect/>
+                    </a:stretch>
+                  </pic:blipFill>
+                  <pic:spPr>
+                    <a:xfrm>
+                      <a:off x="0" y="0"/>
+                      <a:ext cx="6332220" cy="3947160"/>
+                    </a:xfrm>
+                    <a:prstGeom prst="rect">
+                      <a:avLst/>
+                    </a:prstGeom>
+                  </pic:spPr>
+                </pic:pic>
+              </a:graphicData>
+            </a:graphic>
+          </wp:inline>
+        </w:drawing>
+      </w:r>
+    </w:p>
+    <w:p>
+      <w:pPr>
+        <w:spacing w:before="120"/>
+        <w:jc w:val="center"/>
+        <w:rPr>
+          <w:lang w:val="sr-Latn-RS"/>
+        </w:rPr>
+      </w:pPr>
+      <w:r>
+        <w:rPr>
+          <w:lang w:val="sr-Latn-RS"/>
+        </w:rPr>
+        <w:t>Slika 4.1 – Klasifikacija OTT servisa</w:t>
+      </w:r>
+    </w:p>
+    <w:p>
+      <w:pPr>
+        <w:spacing w:before="120"/>
+        <w:jc w:val="center"/>
+        <w:rPr>
+          <w:lang w:val="sr-Latn-RS"/>
+        </w:rPr>
+      </w:pPr>
+    </w:p>
+    <w:p>
+      <w:pPr>
+        <w:tabs>
+          <w:tab w:val="left" w:pos="720"/>
+        </w:tabs>
+        <w:spacing w:before="120"/>
+        <w:jc w:val="both"/>
+        <w:rPr>
+          <w:lang w:val="sr-Latn-RS"/>
+        </w:rPr>
+      </w:pPr>
+      <w:bookmarkStart w:id="0" w:name="_GoBack"/>
+      <w:bookmarkEnd w:id="0"/>
+    </w:p>
+    <w:p>
+      <w:pPr>
+        <w:pStyle w:val="ListParagraph"/>
+        <w:numPr>
+          <w:ilvl w:val="2"/>
+          <w:numId w:val="19"/>
+        </w:numPr>
+        <w:tabs>
+          <w:tab w:val="clear" w:pos="8850"/>
+        </w:tabs>
+        <w:spacing w:before="120"/>
+        <w:ind w:left="5400"/>
+        <w:jc w:val="right"/>
+        <w:rPr>
+          <w:sz w:val="32"/>
+          <w:lang w:val="sr-Latn-RS"/>
+        </w:rPr>
+      </w:pPr>
+      <w:r>
+        <w:rPr>
+          <w:sz w:val="32"/>
+          <w:lang w:val="sr-Latn-RS"/>
+        </w:rPr>
+        <w:t>Klasifikacija</w:t>
+      </w:r>
+      <w:r>
+        <w:rPr>
+          <w:sz w:val="32"/>
+          <w:lang w:val="sr-Latn-RS"/>
+        </w:rPr>
+        <w:t xml:space="preserve"> OTT servisa</w:t>
+      </w:r>
+      <w:r>
+        <w:rPr>
+          <w:sz w:val="32"/>
+          <w:lang w:val="sr-Latn-RS"/>
+        </w:rPr>
+        <w:t xml:space="preserve"> na osnovu tipa podataka koji prenose</w:t>
+      </w:r>
+    </w:p>
+    <w:p>
+      <w:pPr>
+        <w:tabs>
+          <w:tab w:val="left" w:pos="720"/>
+        </w:tabs>
+        <w:spacing w:before="120"/>
+        <w:jc w:val="both"/>
+        <w:rPr>
+          <w:sz w:val="32"/>
+          <w:lang w:val="sr-Latn-RS"/>
+        </w:rPr>
+      </w:pPr>
+    </w:p>
+    <w:p>
+      <w:pPr>
+        <w:tabs>
+          <w:tab w:val="left" w:pos="720"/>
+        </w:tabs>
+        <w:spacing w:before="120"/>
+        <w:jc w:val="both"/>
+        <w:rPr>
+          <w:lang w:val="sr-Latn-RS"/>
+        </w:rPr>
+      </w:pPr>
+      <w:r>
+        <w:rPr>
+          <w:sz w:val="28"/>
+          <w:lang w:val="sr-Latn-RS"/>
+        </w:rPr>
+        <w:tab/>
+      </w:r>
+      <w:r>
+        <w:rPr>
+          <w:lang w:val="sr-Latn-RS"/>
+        </w:rPr>
+        <w:t>Podela OTT servisa o kojoj pričamo u ovoj sekciji jeste sledeća:</w:t>
+      </w:r>
+    </w:p>
+    <w:p>
+      <w:pPr>
+        <w:pStyle w:val="ListParagraph"/>
+        <w:numPr>
+          <w:ilvl w:val="0"/>
+          <w:numId w:val="32"/>
+        </w:numPr>
+        <w:tabs>
+          <w:tab w:val="left" w:pos="720"/>
+        </w:tabs>
+        <w:spacing w:before="120"/>
+        <w:jc w:val="both"/>
+        <w:rPr>
+          <w:sz w:val="22"/>
+          <w:lang w:val="sr-Latn-RS"/>
+        </w:rPr>
+      </w:pPr>
+      <w:r>
+        <w:rPr>
+          <w:sz w:val="22"/>
+          <w:lang w:val="sr-Latn-RS"/>
+        </w:rPr>
+        <w:t>OTT Servisi za prenos pokretne slike (OTT Video servisi)</w:t>
+      </w:r>
+    </w:p>
+    <w:p>
+      <w:pPr>
+        <w:pStyle w:val="ListParagraph"/>
+        <w:numPr>
+          <w:ilvl w:val="0"/>
+          <w:numId w:val="32"/>
+        </w:numPr>
+        <w:tabs>
+          <w:tab w:val="left" w:pos="720"/>
+        </w:tabs>
+        <w:spacing w:before="120"/>
+        <w:jc w:val="both"/>
+        <w:rPr>
+          <w:sz w:val="22"/>
+          <w:lang w:val="sr-Latn-RS"/>
+        </w:rPr>
+      </w:pPr>
+      <w:r>
+        <w:rPr>
+          <w:sz w:val="22"/>
+          <w:lang w:val="sr-Latn-RS"/>
+        </w:rPr>
+        <w:t>OTT Servisi za prenos govornog signala (OTT Voice servisi)</w:t>
+      </w:r>
+    </w:p>
+    <w:p>
+      <w:pPr>
+        <w:pStyle w:val="ListParagraph"/>
+        <w:numPr>
+          <w:ilvl w:val="0"/>
+          <w:numId w:val="32"/>
+        </w:numPr>
+        <w:tabs>
+          <w:tab w:val="left" w:pos="720"/>
+        </w:tabs>
+        <w:spacing w:before="120"/>
+        <w:jc w:val="both"/>
+        <w:rPr>
+          <w:sz w:val="22"/>
+          <w:lang w:val="sr-Latn-RS"/>
+        </w:rPr>
+      </w:pPr>
+      <w:r>
+        <w:rPr>
+          <w:sz w:val="22"/>
+          <w:lang w:val="sr-Latn-RS"/>
+        </w:rPr>
+        <w:t>OTT Servisi za prenos korisničkih podataka (OTT Data Transfer servisi)</w:t>
+      </w:r>
+    </w:p>
+    <w:p>
+      <w:pPr>
+        <w:tabs>
+          <w:tab w:val="left" w:pos="720"/>
+        </w:tabs>
+        <w:spacing w:before="120"/>
+        <w:jc w:val="both"/>
+        <w:rPr>
+          <w:sz w:val="22"/>
+          <w:lang w:val="sr-Latn-RS"/>
+        </w:rPr>
+      </w:pPr>
+    </w:p>
+    <w:p>
+      <w:pPr>
+        <w:tabs>
+          <w:tab w:val="left" w:pos="720"/>
+        </w:tabs>
+        <w:spacing w:before="120"/>
+        <w:jc w:val="both"/>
+        <w:rPr>
+          <w:sz w:val="22"/>
+          <w:lang w:val="sr-Latn-RS"/>
+        </w:rPr>
+      </w:pPr>
+      <w:r>
+        <w:rPr>
+          <w:sz w:val="22"/>
+          <w:lang w:val="sr-Latn-RS"/>
+        </w:rPr>
+        <w:tab/>
+      </w:r>
+    </w:p>
+    <w:p>
+      <w:pPr>
+        <w:spacing w:before="120"/>
+        <w:ind w:left="4910"/>
+        <w:jc w:val="right"/>
+        <w:rPr>
+          <w:sz w:val="32"/>
+          <w:lang w:val="sr-Latn-RS"/>
+        </w:rPr>
+      </w:pPr>
+    </w:p>
+    <w:p>
+      <w:pPr>
+        <w:tabs>
+          <w:tab w:val="left" w:pos="720"/>
+        </w:tabs>
+        <w:spacing w:before="120"/>
+        <w:jc w:val="both"/>
+        <w:rPr>
+          <w:lang w:val="sr-Latn-RS"/>
+        </w:rPr>
+      </w:pPr>
+    </w:p>
+    <w:p>
+      <w:pPr>
+        <w:spacing w:before="120"/>
+        <w:jc w:val="center"/>
+        <w:rPr>
+          <w:lang w:val="sr-Latn-RS"/>
+        </w:rPr>
+      </w:pPr>
+    </w:p>
+    <w:p>
+      <w:pPr>
+        <w:jc w:val="center"/>
+        <w:rPr>
+          <w:lang w:val="sr-Latn-CS"/>
+        </w:rPr>
+      </w:pPr>
       <w:r>
         <w:rPr>
           <w:lang w:val="sr-Latn-CS"/>
         </w:rPr>
         <w:br w:type="page"/>
       </w:r>
-      <w:r>
-        <w:rPr>
-          <w:caps/>
-          <w:color w:val="FF0000"/>
-          <w:sz w:val="28"/>
-          <w:szCs w:val="28"/>
-          <w:lang w:val="sr-Latn-CS"/>
-        </w:rPr>
-        <w:lastRenderedPageBreak/>
-        <w:t>PRVa varijanta</w:t>
-      </w:r>
+    </w:p>
+    <w:p>
+      <w:pPr>
+        <w:spacing w:before="240"/>
+        <w:jc w:val="both"/>
+        <w:rPr>
+          <w:lang w:val="sr-Latn-CS"/>
+        </w:rPr>
+      </w:pPr>
     </w:p>
     <w:p>
       <w:pPr>
@@ -11774,7 +12691,7 @@
         </w:rPr>
         <w:t xml:space="preserve">, ISO/IEC JTC1/SC29/WG11, </w:t>
       </w:r>
-      <w:hyperlink r:id="rId19" w:history="1">
+      <w:hyperlink r:id="rId20" w:history="1">
         <w:r>
           <w:rPr>
             <w:rStyle w:val="Hyperlink"/>
@@ -11803,7 +12720,7 @@
       </w:pPr>
     </w:p>
     <w:sectPr>
-      <w:footerReference w:type="default" r:id="rId20"/>
+      <w:footerReference w:type="default" r:id="rId21"/>
       <w:pgSz w:w="12240" w:h="15840"/>
       <w:pgMar w:top="1134" w:right="1134" w:bottom="1134" w:left="1134" w:header="720" w:footer="720" w:gutter="0"/>
       <w:cols w:space="720"/>
@@ -13869,7 +14786,7 @@
   <w:abstractNum w:abstractNumId="16" w15:restartNumberingAfterBreak="0">
     <w:nsid w:val="33D647CB"/>
     <w:multiLevelType w:val="multilevel"/>
-    <w:tmpl w:val="74182282"/>
+    <w:tmpl w:val="1CC40B6C"/>
     <w:lvl w:ilvl="0">
       <w:start w:val="1"/>
       <w:numFmt w:val="decimal"/>
@@ -13883,6 +14800,8 @@
       </w:pPr>
       <w:rPr>
         <w:rFonts w:hint="default"/>
+        <w:sz w:val="48"/>
+        <w:szCs w:val="48"/>
       </w:rPr>
     </w:lvl>
     <w:lvl w:ilvl="1">
@@ -14904,6 +15823,119 @@
     </w:lvl>
   </w:abstractNum>
   <w:abstractNum w:abstractNumId="24" w15:restartNumberingAfterBreak="0">
+    <w:nsid w:val="68072CC2"/>
+    <w:multiLevelType w:val="hybridMultilevel"/>
+    <w:tmpl w:val="D63A20BC"/>
+    <w:lvl w:ilvl="0" w:tplc="04090001">
+      <w:start w:val="1"/>
+      <w:numFmt w:val="bullet"/>
+      <w:lvlText w:val=""/>
+      <w:lvlJc w:val="left"/>
+      <w:pPr>
+        <w:ind w:left="720" w:hanging="360"/>
+      </w:pPr>
+      <w:rPr>
+        <w:rFonts w:ascii="Symbol" w:hAnsi="Symbol" w:hint="default"/>
+      </w:rPr>
+    </w:lvl>
+    <w:lvl w:ilvl="1" w:tplc="04090003" w:tentative="1">
+      <w:start w:val="1"/>
+      <w:numFmt w:val="bullet"/>
+      <w:lvlText w:val="o"/>
+      <w:lvlJc w:val="left"/>
+      <w:pPr>
+        <w:ind w:left="1440" w:hanging="360"/>
+      </w:pPr>
+      <w:rPr>
+        <w:rFonts w:ascii="Courier New" w:hAnsi="Courier New" w:cs="Courier New" w:hint="default"/>
+      </w:rPr>
+    </w:lvl>
+    <w:lvl w:ilvl="2" w:tplc="04090005" w:tentative="1">
+      <w:start w:val="1"/>
+      <w:numFmt w:val="bullet"/>
+      <w:lvlText w:val=""/>
+      <w:lvlJc w:val="left"/>
+      <w:pPr>
+        <w:ind w:left="2160" w:hanging="360"/>
+      </w:pPr>
+      <w:rPr>
+        <w:rFonts w:ascii="Wingdings" w:hAnsi="Wingdings" w:hint="default"/>
+      </w:rPr>
+    </w:lvl>
+    <w:lvl w:ilvl="3" w:tplc="04090001" w:tentative="1">
+      <w:start w:val="1"/>
+      <w:numFmt w:val="bullet"/>
+      <w:lvlText w:val=""/>
+      <w:lvlJc w:val="left"/>
+      <w:pPr>
+        <w:ind w:left="2880" w:hanging="360"/>
+      </w:pPr>
+      <w:rPr>
+        <w:rFonts w:ascii="Symbol" w:hAnsi="Symbol" w:hint="default"/>
+      </w:rPr>
+    </w:lvl>
+    <w:lvl w:ilvl="4" w:tplc="04090003" w:tentative="1">
+      <w:start w:val="1"/>
+      <w:numFmt w:val="bullet"/>
+      <w:lvlText w:val="o"/>
+      <w:lvlJc w:val="left"/>
+      <w:pPr>
+        <w:ind w:left="3600" w:hanging="360"/>
+      </w:pPr>
+      <w:rPr>
+        <w:rFonts w:ascii="Courier New" w:hAnsi="Courier New" w:cs="Courier New" w:hint="default"/>
+      </w:rPr>
+    </w:lvl>
+    <w:lvl w:ilvl="5" w:tplc="04090005" w:tentative="1">
+      <w:start w:val="1"/>
+      <w:numFmt w:val="bullet"/>
+      <w:lvlText w:val=""/>
+      <w:lvlJc w:val="left"/>
+      <w:pPr>
+        <w:ind w:left="4320" w:hanging="360"/>
+      </w:pPr>
+      <w:rPr>
+        <w:rFonts w:ascii="Wingdings" w:hAnsi="Wingdings" w:hint="default"/>
+      </w:rPr>
+    </w:lvl>
+    <w:lvl w:ilvl="6" w:tplc="04090001" w:tentative="1">
+      <w:start w:val="1"/>
+      <w:numFmt w:val="bullet"/>
+      <w:lvlText w:val=""/>
+      <w:lvlJc w:val="left"/>
+      <w:pPr>
+        <w:ind w:left="5040" w:hanging="360"/>
+      </w:pPr>
+      <w:rPr>
+        <w:rFonts w:ascii="Symbol" w:hAnsi="Symbol" w:hint="default"/>
+      </w:rPr>
+    </w:lvl>
+    <w:lvl w:ilvl="7" w:tplc="04090003" w:tentative="1">
+      <w:start w:val="1"/>
+      <w:numFmt w:val="bullet"/>
+      <w:lvlText w:val="o"/>
+      <w:lvlJc w:val="left"/>
+      <w:pPr>
+        <w:ind w:left="5760" w:hanging="360"/>
+      </w:pPr>
+      <w:rPr>
+        <w:rFonts w:ascii="Courier New" w:hAnsi="Courier New" w:cs="Courier New" w:hint="default"/>
+      </w:rPr>
+    </w:lvl>
+    <w:lvl w:ilvl="8" w:tplc="04090005" w:tentative="1">
+      <w:start w:val="1"/>
+      <w:numFmt w:val="bullet"/>
+      <w:lvlText w:val=""/>
+      <w:lvlJc w:val="left"/>
+      <w:pPr>
+        <w:ind w:left="6480" w:hanging="360"/>
+      </w:pPr>
+      <w:rPr>
+        <w:rFonts w:ascii="Wingdings" w:hAnsi="Wingdings" w:hint="default"/>
+      </w:rPr>
+    </w:lvl>
+  </w:abstractNum>
+  <w:abstractNum w:abstractNumId="25" w15:restartNumberingAfterBreak="0">
     <w:nsid w:val="6A0B6D9C"/>
     <w:multiLevelType w:val="hybridMultilevel"/>
     <w:tmpl w:val="91A4E5D4"/>
@@ -15016,7 +16048,7 @@
       </w:rPr>
     </w:lvl>
   </w:abstractNum>
-  <w:abstractNum w:abstractNumId="25" w15:restartNumberingAfterBreak="0">
+  <w:abstractNum w:abstractNumId="26" w15:restartNumberingAfterBreak="0">
     <w:nsid w:val="6A372066"/>
     <w:multiLevelType w:val="multilevel"/>
     <w:tmpl w:val="E01E8252"/>
@@ -15163,7 +16195,7 @@
       </w:rPr>
     </w:lvl>
   </w:abstractNum>
-  <w:abstractNum w:abstractNumId="26" w15:restartNumberingAfterBreak="0">
+  <w:abstractNum w:abstractNumId="27" w15:restartNumberingAfterBreak="0">
     <w:nsid w:val="6F6D7844"/>
     <w:multiLevelType w:val="multilevel"/>
     <w:tmpl w:val="5D7E2B3E"/>
@@ -15279,7 +16311,7 @@
       </w:pPr>
     </w:lvl>
   </w:abstractNum>
-  <w:abstractNum w:abstractNumId="27" w15:restartNumberingAfterBreak="0">
+  <w:abstractNum w:abstractNumId="28" w15:restartNumberingAfterBreak="0">
     <w:nsid w:val="75AA3DA5"/>
     <w:multiLevelType w:val="hybridMultilevel"/>
     <w:tmpl w:val="5D7E2B3E"/>
@@ -15395,7 +16427,7 @@
       </w:pPr>
     </w:lvl>
   </w:abstractNum>
-  <w:abstractNum w:abstractNumId="28" w15:restartNumberingAfterBreak="0">
+  <w:abstractNum w:abstractNumId="29" w15:restartNumberingAfterBreak="0">
     <w:nsid w:val="7A6B23E2"/>
     <w:multiLevelType w:val="hybridMultilevel"/>
     <w:tmpl w:val="992821B4"/>
@@ -15508,7 +16540,120 @@
       </w:rPr>
     </w:lvl>
   </w:abstractNum>
-  <w:abstractNum w:abstractNumId="29" w15:restartNumberingAfterBreak="0">
+  <w:abstractNum w:abstractNumId="30" w15:restartNumberingAfterBreak="0">
+    <w:nsid w:val="7B204B2B"/>
+    <w:multiLevelType w:val="hybridMultilevel"/>
+    <w:tmpl w:val="CEE819E2"/>
+    <w:lvl w:ilvl="0" w:tplc="04090001">
+      <w:start w:val="1"/>
+      <w:numFmt w:val="bullet"/>
+      <w:lvlText w:val=""/>
+      <w:lvlJc w:val="left"/>
+      <w:pPr>
+        <w:ind w:left="720" w:hanging="360"/>
+      </w:pPr>
+      <w:rPr>
+        <w:rFonts w:ascii="Symbol" w:hAnsi="Symbol" w:hint="default"/>
+      </w:rPr>
+    </w:lvl>
+    <w:lvl w:ilvl="1" w:tplc="04090003" w:tentative="1">
+      <w:start w:val="1"/>
+      <w:numFmt w:val="bullet"/>
+      <w:lvlText w:val="o"/>
+      <w:lvlJc w:val="left"/>
+      <w:pPr>
+        <w:ind w:left="1440" w:hanging="360"/>
+      </w:pPr>
+      <w:rPr>
+        <w:rFonts w:ascii="Courier New" w:hAnsi="Courier New" w:cs="Courier New" w:hint="default"/>
+      </w:rPr>
+    </w:lvl>
+    <w:lvl w:ilvl="2" w:tplc="04090005" w:tentative="1">
+      <w:start w:val="1"/>
+      <w:numFmt w:val="bullet"/>
+      <w:lvlText w:val=""/>
+      <w:lvlJc w:val="left"/>
+      <w:pPr>
+        <w:ind w:left="2160" w:hanging="360"/>
+      </w:pPr>
+      <w:rPr>
+        <w:rFonts w:ascii="Wingdings" w:hAnsi="Wingdings" w:hint="default"/>
+      </w:rPr>
+    </w:lvl>
+    <w:lvl w:ilvl="3" w:tplc="04090001" w:tentative="1">
+      <w:start w:val="1"/>
+      <w:numFmt w:val="bullet"/>
+      <w:lvlText w:val=""/>
+      <w:lvlJc w:val="left"/>
+      <w:pPr>
+        <w:ind w:left="2880" w:hanging="360"/>
+      </w:pPr>
+      <w:rPr>
+        <w:rFonts w:ascii="Symbol" w:hAnsi="Symbol" w:hint="default"/>
+      </w:rPr>
+    </w:lvl>
+    <w:lvl w:ilvl="4" w:tplc="04090003" w:tentative="1">
+      <w:start w:val="1"/>
+      <w:numFmt w:val="bullet"/>
+      <w:lvlText w:val="o"/>
+      <w:lvlJc w:val="left"/>
+      <w:pPr>
+        <w:ind w:left="3600" w:hanging="360"/>
+      </w:pPr>
+      <w:rPr>
+        <w:rFonts w:ascii="Courier New" w:hAnsi="Courier New" w:cs="Courier New" w:hint="default"/>
+      </w:rPr>
+    </w:lvl>
+    <w:lvl w:ilvl="5" w:tplc="04090005" w:tentative="1">
+      <w:start w:val="1"/>
+      <w:numFmt w:val="bullet"/>
+      <w:lvlText w:val=""/>
+      <w:lvlJc w:val="left"/>
+      <w:pPr>
+        <w:ind w:left="4320" w:hanging="360"/>
+      </w:pPr>
+      <w:rPr>
+        <w:rFonts w:ascii="Wingdings" w:hAnsi="Wingdings" w:hint="default"/>
+      </w:rPr>
+    </w:lvl>
+    <w:lvl w:ilvl="6" w:tplc="04090001" w:tentative="1">
+      <w:start w:val="1"/>
+      <w:numFmt w:val="bullet"/>
+      <w:lvlText w:val=""/>
+      <w:lvlJc w:val="left"/>
+      <w:pPr>
+        <w:ind w:left="5040" w:hanging="360"/>
+      </w:pPr>
+      <w:rPr>
+        <w:rFonts w:ascii="Symbol" w:hAnsi="Symbol" w:hint="default"/>
+      </w:rPr>
+    </w:lvl>
+    <w:lvl w:ilvl="7" w:tplc="04090003" w:tentative="1">
+      <w:start w:val="1"/>
+      <w:numFmt w:val="bullet"/>
+      <w:lvlText w:val="o"/>
+      <w:lvlJc w:val="left"/>
+      <w:pPr>
+        <w:ind w:left="5760" w:hanging="360"/>
+      </w:pPr>
+      <w:rPr>
+        <w:rFonts w:ascii="Courier New" w:hAnsi="Courier New" w:cs="Courier New" w:hint="default"/>
+      </w:rPr>
+    </w:lvl>
+    <w:lvl w:ilvl="8" w:tplc="04090005" w:tentative="1">
+      <w:start w:val="1"/>
+      <w:numFmt w:val="bullet"/>
+      <w:lvlText w:val=""/>
+      <w:lvlJc w:val="left"/>
+      <w:pPr>
+        <w:ind w:left="6480" w:hanging="360"/>
+      </w:pPr>
+      <w:rPr>
+        <w:rFonts w:ascii="Wingdings" w:hAnsi="Wingdings" w:hint="default"/>
+      </w:rPr>
+    </w:lvl>
+  </w:abstractNum>
+  <w:abstractNum w:abstractNumId="31" w15:restartNumberingAfterBreak="0">
     <w:nsid w:val="7FB231D7"/>
     <w:multiLevelType w:val="hybridMultilevel"/>
     <w:tmpl w:val="91526F7C"/>
@@ -15631,7 +16776,7 @@
     <w:abstractNumId w:val="19"/>
   </w:num>
   <w:num w:numId="4">
-    <w:abstractNumId w:val="25"/>
+    <w:abstractNumId w:val="26"/>
   </w:num>
   <w:num w:numId="5">
     <w:abstractNumId w:val="12"/>
@@ -15640,13 +16785,13 @@
     <w:abstractNumId w:val="23"/>
   </w:num>
   <w:num w:numId="7">
-    <w:abstractNumId w:val="27"/>
+    <w:abstractNumId w:val="28"/>
   </w:num>
   <w:num w:numId="8">
     <w:abstractNumId w:val="14"/>
   </w:num>
   <w:num w:numId="9">
-    <w:abstractNumId w:val="26"/>
+    <w:abstractNumId w:val="27"/>
   </w:num>
   <w:num w:numId="10">
     <w:abstractNumId w:val="15"/>
@@ -15679,7 +16824,7 @@
     <w:abstractNumId w:val="16"/>
   </w:num>
   <w:num w:numId="20">
-    <w:abstractNumId w:val="28"/>
+    <w:abstractNumId w:val="29"/>
   </w:num>
   <w:num w:numId="21">
     <w:abstractNumId w:val="17"/>
@@ -15694,13 +16839,13 @@
     <w:abstractNumId w:val="6"/>
   </w:num>
   <w:num w:numId="25">
-    <w:abstractNumId w:val="24"/>
+    <w:abstractNumId w:val="25"/>
   </w:num>
   <w:num w:numId="26">
     <w:abstractNumId w:val="3"/>
   </w:num>
   <w:num w:numId="27">
-    <w:abstractNumId w:val="29"/>
+    <w:abstractNumId w:val="31"/>
   </w:num>
   <w:num w:numId="28">
     <w:abstractNumId w:val="22"/>
@@ -15710,6 +16855,12 @@
   </w:num>
   <w:num w:numId="30">
     <w:abstractNumId w:val="18"/>
+  </w:num>
+  <w:num w:numId="31">
+    <w:abstractNumId w:val="24"/>
+  </w:num>
+  <w:num w:numId="32">
+    <w:abstractNumId w:val="30"/>
   </w:num>
 </w:numbering>
 </file>
@@ -16477,7 +17628,7 @@
             <c:bubble3D val="0"/>
             <c:spPr>
               <a:solidFill>
-                <a:schemeClr val="accent1"/>
+                <a:schemeClr val="accent2"/>
               </a:solidFill>
               <a:ln>
                 <a:noFill/>
@@ -16505,7 +17656,7 @@
             <c:bubble3D val="0"/>
             <c:spPr>
               <a:solidFill>
-                <a:schemeClr val="accent2"/>
+                <a:schemeClr val="accent4"/>
               </a:solidFill>
               <a:ln>
                 <a:noFill/>
@@ -16533,7 +17684,7 @@
             <c:bubble3D val="0"/>
             <c:spPr>
               <a:solidFill>
-                <a:schemeClr val="accent3"/>
+                <a:schemeClr val="accent6"/>
               </a:solidFill>
               <a:ln>
                 <a:noFill/>
@@ -16561,7 +17712,9 @@
             <c:bubble3D val="0"/>
             <c:spPr>
               <a:solidFill>
-                <a:schemeClr val="accent4"/>
+                <a:schemeClr val="accent2">
+                  <a:lumMod val="60000"/>
+                </a:schemeClr>
               </a:solidFill>
               <a:ln>
                 <a:noFill/>
@@ -16589,7 +17742,9 @@
             <c:bubble3D val="0"/>
             <c:spPr>
               <a:solidFill>
-                <a:schemeClr val="accent5"/>
+                <a:schemeClr val="accent4">
+                  <a:lumMod val="60000"/>
+                </a:schemeClr>
               </a:solidFill>
               <a:ln>
                 <a:noFill/>
@@ -16800,6 +17955,9 @@
     <a:lstStyle/>
     <a:p>
       <a:pPr>
+        <a:spcAft>
+          <a:spcPts val="600"/>
+        </a:spcAft>
         <a:defRPr/>
       </a:pPr>
       <a:endParaRPr lang="en-US"/>
@@ -19487,12 +20645,9 @@
 </file>
 
 <file path=word/charts/colors1.xml><?xml version="1.0" encoding="utf-8"?>
-<cs:colorStyle xmlns:cs="http://schemas.microsoft.com/office/drawing/2012/chartStyle" xmlns:a="http://schemas.openxmlformats.org/drawingml/2006/main" meth="cycle" id="10">
-  <a:schemeClr val="accent1"/>
+<cs:colorStyle xmlns:cs="http://schemas.microsoft.com/office/drawing/2012/chartStyle" xmlns:a="http://schemas.openxmlformats.org/drawingml/2006/main" meth="cycle" id="12">
   <a:schemeClr val="accent2"/>
-  <a:schemeClr val="accent3"/>
   <a:schemeClr val="accent4"/>
-  <a:schemeClr val="accent5"/>
   <a:schemeClr val="accent6"/>
   <cs:variation/>
   <cs:variation>
@@ -22162,7 +23317,7 @@
 </file>
 
 <file path=customXml/itemProps1.xml><?xml version="1.0" encoding="utf-8"?>
-<ds:datastoreItem xmlns:ds="http://schemas.openxmlformats.org/officeDocument/2006/customXml" ds:itemID="{DADEEDEF-7A63-42D1-8FB3-90235627212C}">
+<ds:datastoreItem xmlns:ds="http://schemas.openxmlformats.org/officeDocument/2006/customXml" ds:itemID="{D09D4D4C-046B-4D6E-8A8D-9BFC12F138FD}">
   <ds:schemaRefs>
     <ds:schemaRef ds:uri="http://schemas.openxmlformats.org/officeDocument/2006/bibliography"/>
   </ds:schemaRefs>

</xml_diff>